<commit_message>
Task 4, Report 4, minor updates
</commit_message>
<xml_diff>
--- a/report-1.docx
+++ b/report-1.docx
@@ -1150,8 +1150,6 @@
         </w:rPr>
         <w:t>аченні з потоку відправляємо да</w:t>
       </w:r>
-      <w:bookmarkStart w:id="1" w:name="_GoBack"/>
-      <w:bookmarkEnd w:id="1"/>
       <w:r>
         <w:rPr>
           <w:sz w:val="28"/>
@@ -3569,7 +3567,7 @@
         <w:pStyle w:val="CodeDark"/>
       </w:pPr>
       <w:r>
-        <w:t>Sending message... {</w:t>
+        <w:t>&gt;  {</w:t>
       </w:r>
     </w:p>
     <w:p>
@@ -3577,7 +3575,7 @@
         <w:pStyle w:val="CodeDark"/>
       </w:pPr>
       <w:r>
-        <w:t xml:space="preserve">  coords: '{"latitude":-79,"longitude":-86,"id":"9kzyo30xx1","coordId":0}'</w:t>
+        <w:t xml:space="preserve">  coords: '{"lat":"56.1159","long":"74.2273","id":"giio4cpy07e","coordId":97}'</w:t>
       </w:r>
     </w:p>
     <w:p>
@@ -3593,7 +3591,7 @@
         <w:pStyle w:val="CodeDark"/>
       </w:pPr>
       <w:r>
-        <w:t>Sending message... {</w:t>
+        <w:t>&gt;  {</w:t>
       </w:r>
     </w:p>
     <w:p>
@@ -3601,7 +3599,7 @@
         <w:pStyle w:val="CodeDark"/>
       </w:pPr>
       <w:r>
-        <w:t xml:space="preserve">  coords: '{"latitude":-84,"longitude":-34,"id":"xrnc6q3umg8","coordId":1}'</w:t>
+        <w:t xml:space="preserve">  coords: '{"lat":"-8.6607","long":"-62.8093","id":"dp2x5bzlgq","coordId":98}'</w:t>
       </w:r>
     </w:p>
     <w:p>
@@ -3617,7 +3615,7 @@
         <w:pStyle w:val="CodeDark"/>
       </w:pPr>
       <w:r>
-        <w:t>Sending message... {</w:t>
+        <w:t>&gt;  {</w:t>
       </w:r>
     </w:p>
     <w:p>
@@ -3625,7 +3623,7 @@
         <w:pStyle w:val="CodeDark"/>
       </w:pPr>
       <w:r>
-        <w:t xml:space="preserve">  coords: '{"latitude":70,"longitude":144,"id":"crcl3vzwb6q","coordId":2}'</w:t>
+        <w:t xml:space="preserve">  coords: '{"lat":"-72.3148","long":"9.8680","id":"67nxmur0lb7","coordId":99}'</w:t>
       </w:r>
     </w:p>
     <w:p>
@@ -3641,7 +3639,7 @@
         <w:pStyle w:val="CodeDark"/>
       </w:pPr>
       <w:r>
-        <w:t>Sending message... {</w:t>
+        <w:t>&gt;  {</w:t>
       </w:r>
     </w:p>
     <w:p>
@@ -3649,7 +3647,7 @@
         <w:pStyle w:val="CodeDark"/>
       </w:pPr>
       <w:r>
-        <w:t xml:space="preserve">  coords: '{"latitude":-36,"longitude":-140,"id":"an8dd5h842k","coordId":3}'</w:t>
+        <w:t xml:space="preserve">  coords: '{"lat":"-18.5801","long":"172.8648","id":"eu98a9xh1v","coordId":100}'</w:t>
       </w:r>
     </w:p>
     <w:p>
@@ -3665,7 +3663,7 @@
         <w:pStyle w:val="CodeDark"/>
       </w:pPr>
       <w:r>
-        <w:t>Sending message... {</w:t>
+        <w:t>&gt;  {</w:t>
       </w:r>
     </w:p>
     <w:p>
@@ -3673,7 +3671,7 @@
         <w:pStyle w:val="CodeDark"/>
       </w:pPr>
       <w:r>
-        <w:t xml:space="preserve">  coords: '{"latitude":-74,"longitude":-85,"id":"c0oyvmyic9a","coordId":4}'</w:t>
+        <w:t xml:space="preserve">  coords: '{"lat":"-60.6310","long":"-130.2751","id":"w9pltdgvkt","coordId":101}'</w:t>
       </w:r>
     </w:p>
     <w:p>
@@ -3688,6 +3686,123 @@
       <w:pPr>
         <w:pStyle w:val="CodeDark"/>
       </w:pPr>
+      <w:r>
+        <w:t>&gt;  {</w:t>
+      </w:r>
+    </w:p>
+    <w:p>
+      <w:pPr>
+        <w:pStyle w:val="CodeDark"/>
+      </w:pPr>
+      <w:r>
+        <w:t xml:space="preserve">  coords: '{"lat":"-42.6624","long":"-87.4582","id":"2xar5450qju","coordId":102}'</w:t>
+      </w:r>
+    </w:p>
+    <w:p>
+      <w:pPr>
+        <w:pStyle w:val="CodeDark"/>
+      </w:pPr>
+      <w:r>
+        <w:t>}</w:t>
+      </w:r>
+    </w:p>
+    <w:p>
+      <w:pPr>
+        <w:pStyle w:val="CodeDark"/>
+      </w:pPr>
+      <w:r>
+        <w:t>&gt;  {</w:t>
+      </w:r>
+    </w:p>
+    <w:p>
+      <w:pPr>
+        <w:pStyle w:val="CodeDark"/>
+      </w:pPr>
+      <w:r>
+        <w:t xml:space="preserve">  coords: '{"lat":"81.3884","long":"-133.4794","id":"nps698stg3","coordId":103}'</w:t>
+      </w:r>
+    </w:p>
+    <w:p>
+      <w:pPr>
+        <w:pStyle w:val="CodeDark"/>
+      </w:pPr>
+      <w:r>
+        <w:t>}</w:t>
+      </w:r>
+    </w:p>
+    <w:p>
+      <w:pPr>
+        <w:pStyle w:val="CodeDark"/>
+      </w:pPr>
+      <w:r>
+        <w:t>&gt;  {</w:t>
+      </w:r>
+    </w:p>
+    <w:p>
+      <w:pPr>
+        <w:pStyle w:val="CodeDark"/>
+      </w:pPr>
+      <w:r>
+        <w:t xml:space="preserve">  coords: '{"lat":"-0.2967","long":"-125.2990","id":"gknie93m0h","coordId":104}'</w:t>
+      </w:r>
+    </w:p>
+    <w:p>
+      <w:pPr>
+        <w:pStyle w:val="CodeDark"/>
+      </w:pPr>
+      <w:r>
+        <w:t>}</w:t>
+      </w:r>
+    </w:p>
+    <w:p>
+      <w:pPr>
+        <w:pStyle w:val="CodeDark"/>
+      </w:pPr>
+      <w:r>
+        <w:t>&gt;  {</w:t>
+      </w:r>
+    </w:p>
+    <w:p>
+      <w:pPr>
+        <w:pStyle w:val="CodeDark"/>
+      </w:pPr>
+      <w:r>
+        <w:t xml:space="preserve">  coords: '{"lat":"-66.7979","long":"-81.8271","id":"e3s2p9bxxrd","coordId":105}'</w:t>
+      </w:r>
+    </w:p>
+    <w:p>
+      <w:pPr>
+        <w:pStyle w:val="CodeDark"/>
+      </w:pPr>
+      <w:r>
+        <w:t>}</w:t>
+      </w:r>
+    </w:p>
+    <w:p>
+      <w:pPr>
+        <w:pStyle w:val="CodeDark"/>
+      </w:pPr>
+      <w:r>
+        <w:t>&gt;  {</w:t>
+      </w:r>
+    </w:p>
+    <w:p>
+      <w:pPr>
+        <w:pStyle w:val="CodeDark"/>
+      </w:pPr>
+      <w:r>
+        <w:t xml:space="preserve">  coords: '{"lat":"-50.7563","long":"106.0039","id":"binknmpknjj","coordId":106}'</w:t>
+      </w:r>
+    </w:p>
+    <w:p>
+      <w:pPr>
+        <w:pStyle w:val="CodeDark"/>
+      </w:pPr>
+      <w:r>
+        <w:t>}</w:t>
+      </w:r>
+      <w:bookmarkStart w:id="1" w:name="_GoBack"/>
+      <w:bookmarkEnd w:id="1"/>
     </w:p>
     <w:p>
       <w:pPr>

</xml_diff>

<commit_message>
Update report links to GitHub
</commit_message>
<xml_diff>
--- a/report-1.docx
+++ b/report-1.docx
@@ -1254,8 +1254,45 @@
           <w:sz w:val="28"/>
           <w:szCs w:val="28"/>
         </w:rPr>
+        <w:t xml:space="preserve"> </w:t>
+      </w:r>
+      <w:r>
+        <w:rPr>
+          <w:sz w:val="28"/>
+          <w:szCs w:val="28"/>
+          <w:lang w:val="uk-UA"/>
+        </w:rPr>
+        <w:t>та за посиланням</w:t>
+      </w:r>
+      <w:r>
+        <w:rPr>
+          <w:sz w:val="28"/>
+          <w:szCs w:val="28"/>
+        </w:rPr>
         <w:t>:</w:t>
       </w:r>
+    </w:p>
+    <w:p>
+      <w:pPr>
+        <w:jc w:val="both"/>
+        <w:rPr>
+          <w:sz w:val="28"/>
+          <w:szCs w:val="28"/>
+        </w:rPr>
+      </w:pPr>
+      <w:hyperlink r:id="rId4" w:history="1">
+        <w:r>
+          <w:rPr>
+            <w:rStyle w:val="Hyperlink"/>
+            <w:color w:val="1155CC"/>
+            <w:sz w:val="28"/>
+            <w:szCs w:val="28"/>
+          </w:rPr>
+          <w:t>https://github.com/oddestdan/kafka-streams/tree/main/task-1</w:t>
+        </w:r>
+      </w:hyperlink>
+      <w:bookmarkStart w:id="1" w:name="_GoBack"/>
+      <w:bookmarkEnd w:id="1"/>
     </w:p>
     <w:p>
       <w:pPr>
@@ -3063,6 +3100,7 @@
           <w:sz w:val="21"/>
           <w:szCs w:val="21"/>
         </w:rPr>
+        <w:lastRenderedPageBreak/>
         <w:t>      </w:t>
       </w:r>
       <w:r>
@@ -3186,7 +3224,6 @@
           <w:sz w:val="21"/>
           <w:szCs w:val="21"/>
         </w:rPr>
-        <w:lastRenderedPageBreak/>
         <w:t>        messages</w:t>
       </w:r>
       <w:r>
@@ -3801,8 +3838,6 @@
       <w:r>
         <w:t>}</w:t>
       </w:r>
-      <w:bookmarkStart w:id="1" w:name="_GoBack"/>
-      <w:bookmarkEnd w:id="1"/>
     </w:p>
     <w:p>
       <w:pPr>
@@ -4331,6 +4366,18 @@
       <w:lang w:val="en-US" w:eastAsia="ru-RU"/>
     </w:rPr>
   </w:style>
+  <w:style w:type="character" w:styleId="Hyperlink">
+    <w:name w:val="Hyperlink"/>
+    <w:basedOn w:val="DefaultParagraphFont"/>
+    <w:uiPriority w:val="99"/>
+    <w:semiHidden/>
+    <w:unhideWhenUsed/>
+    <w:rsid w:val="004A77CA"/>
+    <w:rPr>
+      <w:color w:val="0000FF"/>
+      <w:u w:val="single"/>
+    </w:rPr>
+  </w:style>
 </w:styles>
 </file>
 

</xml_diff>